<commit_message>
Entrega del TP final de la clase 6
</commit_message>
<xml_diff>
--- a/02-arduino-para-todos/06-clase-6/clase-6-actividad-Pablo-de-los-Santos.docx
+++ b/02-arduino-para-todos/06-clase-6/clase-6-actividad-Pablo-de-los-Santos.docx
@@ -4,47 +4,90 @@
   <w:body>
     <w:p>
       <w:pPr>
-        <w:rPr>
-          <w:lang w:val="es-AR"/>
-        </w:rPr>
-      </w:pPr>
-      <w:r>
-        <w:rPr>
-          <w:lang w:val="es-AR"/>
-        </w:rPr>
-        <w:t>En esta oportunidad vamos a centrarnos en el diseño de la propuesta para el aula</w:t>
-      </w:r>
-      <w:r>
-        <w:rPr>
-          <w:lang w:val="es-AR"/>
-        </w:rPr>
-        <w:t xml:space="preserve">. </w:t>
-      </w:r>
-      <w:r>
-        <w:rPr>
-          <w:lang w:val="es-AR"/>
-        </w:rPr>
-        <w:t>Ya analizamos y resolvimos la consigna del semáforo para no videntes.</w:t>
-      </w:r>
-    </w:p>
-    <w:p>
-      <w:pPr>
-        <w:rPr>
-          <w:lang w:val="es-AR"/>
-        </w:rPr>
-      </w:pPr>
-      <w:r>
-        <w:rPr>
-          <w:lang w:val="es-AR"/>
-        </w:rPr>
-        <w:t>En la misma pudieron ver:</w:t>
+        <w:pStyle w:val="Ttulo"/>
+      </w:pPr>
+      <w:r>
+        <w:t>Propuesta para el aula</w:t>
+      </w:r>
+    </w:p>
+    <w:p>
+      <w:pPr>
+        <w:rPr>
+          <w:lang w:val="es-AR"/>
+        </w:rPr>
+      </w:pPr>
+      <w:r>
+        <w:rPr>
+          <w:u w:val="single"/>
+          <w:lang w:val="es-AR"/>
+        </w:rPr>
+        <w:t>Título</w:t>
+      </w:r>
+      <w:r>
+        <w:rPr>
+          <w:lang w:val="es-AR"/>
+        </w:rPr>
+        <w:t>: Sensor de proximidad para distancia en el aula.</w:t>
+      </w:r>
+    </w:p>
+    <w:p>
+      <w:pPr>
+        <w:rPr>
+          <w:lang w:val="es-AR"/>
+        </w:rPr>
+      </w:pPr>
+      <w:r>
+        <w:rPr>
+          <w:lang w:val="es-AR"/>
+        </w:rPr>
+        <w:t>La secuencia didáctica esta diseñada para alumnos de 6º grado.</w:t>
+      </w:r>
+    </w:p>
+    <w:p>
+      <w:pPr>
+        <w:rPr>
+          <w:lang w:val="es-AR"/>
+        </w:rPr>
+      </w:pPr>
+      <w:r>
+        <w:rPr>
+          <w:u w:val="single"/>
+          <w:lang w:val="es-AR"/>
+        </w:rPr>
+        <w:t>Idea básica nº3</w:t>
+      </w:r>
+      <w:r>
+        <w:rPr>
+          <w:lang w:val="es-AR"/>
+        </w:rPr>
+        <w:t>: La estructuración técnica del tiempo y el espacio.</w:t>
+      </w:r>
+    </w:p>
+    <w:p>
+      <w:pPr>
+        <w:rPr>
+          <w:lang w:val="es-AR"/>
+        </w:rPr>
+      </w:pPr>
+      <w:r>
+        <w:rPr>
+          <w:u w:val="single"/>
+          <w:lang w:val="es-AR"/>
+        </w:rPr>
+        <w:t>Alcance de contenidos</w:t>
+      </w:r>
+      <w:r>
+        <w:rPr>
+          <w:lang w:val="es-AR"/>
+        </w:rPr>
+        <w:t>: Referidos a las intervenciones técnico económicas destinadas a facilitar o restringir los desplazamientos de las personas.</w:t>
       </w:r>
     </w:p>
     <w:p>
       <w:pPr>
         <w:numPr>
           <w:ilvl w:val="0"/>
-          <w:numId w:val="5"/>
+          <w:numId w:val="8"/>
         </w:numPr>
         <w:rPr>
           <w:lang w:val="es-AR"/>
@@ -54,14 +97,14 @@
         <w:rPr>
           <w:lang w:val="es-AR"/>
         </w:rPr>
-        <w:t>Puesta en contexto de la actividad</w:t>
+        <w:t>Establecimiento de relaciones entre el diseño técnico del espacio y la definición de trayectorias de circulación de personas y objetos.</w:t>
       </w:r>
     </w:p>
     <w:p>
       <w:pPr>
         <w:numPr>
           <w:ilvl w:val="0"/>
-          <w:numId w:val="5"/>
+          <w:numId w:val="8"/>
         </w:numPr>
         <w:rPr>
           <w:lang w:val="es-AR"/>
@@ -71,14 +114,35 @@
         <w:rPr>
           <w:lang w:val="es-AR"/>
         </w:rPr>
-        <w:t>Conceptos necesarios</w:t>
+        <w:t>Análisis de situaciones concretas de racionalización del espacio y de los tiempos de trabajo.</w:t>
+      </w:r>
+    </w:p>
+    <w:p>
+      <w:pPr>
+        <w:pStyle w:val="Ttulo1"/>
+      </w:pPr>
+      <w:r>
+        <w:t>Objetivos</w:t>
+      </w:r>
+    </w:p>
+    <w:p>
+      <w:pPr>
+        <w:rPr>
+          <w:lang w:val="es-AR"/>
+        </w:rPr>
+      </w:pPr>
+      <w:r>
+        <w:rPr>
+          <w:lang w:val="es-AR"/>
+        </w:rPr>
+        <w:t>Que los estudiantes sean capaces:</w:t>
       </w:r>
     </w:p>
     <w:p>
       <w:pPr>
         <w:numPr>
           <w:ilvl w:val="0"/>
-          <w:numId w:val="5"/>
+          <w:numId w:val="9"/>
         </w:numPr>
         <w:rPr>
           <w:lang w:val="es-AR"/>
@@ -88,14 +152,14 @@
         <w:rPr>
           <w:lang w:val="es-AR"/>
         </w:rPr>
-        <w:t>Materiales requeridos</w:t>
+        <w:t>Diseñar su propio espacio de trabajo y circulación diaria.</w:t>
       </w:r>
     </w:p>
     <w:p>
       <w:pPr>
         <w:numPr>
           <w:ilvl w:val="0"/>
-          <w:numId w:val="5"/>
+          <w:numId w:val="9"/>
         </w:numPr>
         <w:rPr>
           <w:lang w:val="es-AR"/>
@@ -105,14 +169,14 @@
         <w:rPr>
           <w:lang w:val="es-AR"/>
         </w:rPr>
-        <w:t>Herramientas de software</w:t>
+        <w:t>Abordar un cambio significativo para adaptarse a una nueva cotidianeidad, llegando a acuerdos entre docentes y alumnos.</w:t>
       </w:r>
     </w:p>
     <w:p>
       <w:pPr>
         <w:numPr>
           <w:ilvl w:val="0"/>
-          <w:numId w:val="5"/>
+          <w:numId w:val="9"/>
         </w:numPr>
         <w:rPr>
           <w:lang w:val="es-AR"/>
@@ -122,383 +186,164 @@
         <w:rPr>
           <w:lang w:val="es-AR"/>
         </w:rPr>
-        <w:t>Formato, formas y recursos para la resolución de la consigna</w:t>
-      </w:r>
-    </w:p>
-    <w:p>
-      <w:pPr>
-        <w:rPr>
-          <w:lang w:val="es-AR"/>
-        </w:rPr>
-      </w:pPr>
-      <w:r>
-        <w:rPr>
-          <w:lang w:val="es-AR"/>
-        </w:rPr>
-        <w:t>Ahora les pedimos que sean ustedes lo que diseñen una actividad / secuencia para trabajar con sus alumnos.</w:t>
-      </w:r>
-    </w:p>
-    <w:p>
-      <w:pPr>
-        <w:rPr>
-          <w:lang w:val="es-AR"/>
-        </w:rPr>
-      </w:pPr>
-      <w:r>
-        <w:rPr>
-          <w:lang w:val="es-AR"/>
-        </w:rPr>
-        <w:t>No es necesario resolverla, sino que debemos poner la energía en</w:t>
-      </w:r>
-    </w:p>
-    <w:p>
-      <w:pPr>
-        <w:rPr>
-          <w:lang w:val="es-AR"/>
-        </w:rPr>
-      </w:pPr>
-      <w:r>
-        <w:rPr>
-          <w:lang w:val="es-AR"/>
-        </w:rPr>
-        <w:t>- la presentación,</w:t>
-      </w:r>
-    </w:p>
-    <w:p>
-      <w:pPr>
-        <w:rPr>
-          <w:lang w:val="es-AR"/>
-        </w:rPr>
-      </w:pPr>
-      <w:r>
-        <w:rPr>
-          <w:lang w:val="es-AR"/>
-        </w:rPr>
-        <w:t>- explicación</w:t>
-      </w:r>
-    </w:p>
-    <w:p>
-      <w:pPr>
-        <w:rPr>
-          <w:lang w:val="es-AR"/>
-        </w:rPr>
-      </w:pPr>
-      <w:r>
-        <w:rPr>
-          <w:lang w:val="es-AR"/>
-        </w:rPr>
-        <w:t>- y contenido de la misma.</w:t>
-      </w:r>
-    </w:p>
-    <w:p>
-      <w:pPr>
-        <w:rPr>
-          <w:lang w:val="es-AR"/>
-        </w:rPr>
-      </w:pPr>
-      <w:r>
-        <w:rPr>
-          <w:lang w:val="es-AR"/>
-        </w:rPr>
-        <w:t>Contextualicen bien para que población de estudiantes va dirigida (nivel, año, materia, escuela, etc.), si ya han trabajado con algo similar o no..</w:t>
-      </w:r>
-    </w:p>
-    <w:p>
-      <w:pPr>
-        <w:rPr>
-          <w:lang w:val="es-AR"/>
-        </w:rPr>
-      </w:pPr>
-      <w:r>
-        <w:rPr>
-          <w:lang w:val="es-AR"/>
-        </w:rPr>
-        <w:t>Es deseable que también pueda estar acompañada de una pequeña guía de implementación para el docente, lo que potenciará aún más el banco de recursos compartidos que se generará luego de que todos los grupos compartan sus producciones</w:t>
-      </w:r>
-    </w:p>
-    <w:p>
-      <w:pPr>
-        <w:rPr>
-          <w:lang w:val="es-AR"/>
-        </w:rPr>
-      </w:pPr>
-      <w:r>
-        <w:rPr>
-          <w:lang w:val="es-AR"/>
-        </w:rPr>
-        <w:t>La idea es que esas actividades las puedan desarrollar en grupos (no necesariamente tienen que ser compañeros de escuela)</w:t>
-      </w:r>
-      <w:r>
-        <w:rPr>
-          <w:lang w:val="es-AR"/>
-        </w:rPr>
-        <w:t>.</w:t>
-      </w:r>
-    </w:p>
-    <w:p>
-      <w:pPr>
-        <w:rPr>
-          <w:lang w:val="es-AR"/>
-        </w:rPr>
-      </w:pPr>
-      <w:r>
-        <w:rPr>
-          <w:lang w:val="es-AR"/>
-        </w:rPr>
-        <w:t>En este </w:t>
-      </w:r>
-      <w:hyperlink r:id="rId5" w:tgtFrame="_blank" w:history="1">
+        <w:t>Retomar los conocimientos sobre la memoria técnica como herramienta de conservación y transmisión de conocimientos.</w:t>
+      </w:r>
+    </w:p>
+    <w:p>
+      <w:pPr>
+        <w:numPr>
+          <w:ilvl w:val="0"/>
+          <w:numId w:val="9"/>
+        </w:numPr>
+        <w:rPr>
+          <w:lang w:val="es-AR"/>
+        </w:rPr>
+      </w:pPr>
+      <w:r>
+        <w:rPr>
+          <w:lang w:val="es-AR"/>
+        </w:rPr>
+        <w:t>Que los alumnos diseñen un sistema en Arduino, aplicado a una solución de un problema propio como grupo.</w:t>
+      </w:r>
+    </w:p>
+    <w:p>
+      <w:pPr>
+        <w:numPr>
+          <w:ilvl w:val="0"/>
+          <w:numId w:val="9"/>
+        </w:numPr>
+        <w:rPr>
+          <w:lang w:val="es-AR"/>
+        </w:rPr>
+      </w:pPr>
+      <w:r>
+        <w:rPr>
+          <w:lang w:val="es-AR"/>
+        </w:rPr>
+        <w:t>Que reconozcan circuitos electrónicos básicos de un sistema sencillo: placa, led, resistencia y sensor.</w:t>
+      </w:r>
+    </w:p>
+    <w:p>
+      <w:pPr>
+        <w:rPr>
+          <w:lang w:val="es-AR"/>
+        </w:rPr>
+      </w:pPr>
+      <w:r>
+        <w:rPr>
+          <w:lang w:val="es-AR"/>
+        </w:rPr>
+        <w:t>Diseño de un sistema de control para organizar las aulas manteniendo la distancia social como medida preventiva para evitar el contagio de Covid-19.</w:t>
+      </w:r>
+    </w:p>
+    <w:p>
+      <w:pPr>
+        <w:pStyle w:val="Ttulo1"/>
+      </w:pPr>
+      <w:r>
+        <w:t>Secuencia didáctica</w:t>
+      </w:r>
+    </w:p>
+    <w:p>
+      <w:pPr>
+        <w:rPr>
+          <w:lang w:val="es-AR"/>
+        </w:rPr>
+      </w:pPr>
+      <w:r>
+        <w:rPr>
+          <w:lang w:val="es-AR"/>
+        </w:rPr>
+        <w:t xml:space="preserve">Luego de trabajar con los sistemas de control y las tecnologías de medición, contenidos vistos en la idea básica 1 y 2 de 6º grado, la propuesta es introducir a los alumnos a la organización de los espacios de trabajos para respetar las medidas de distanciamiento social. Los chicos son protagonistas de la resolución de un problema en su propio </w:t>
+      </w:r>
+      <w:r>
+        <w:rPr>
+          <w:lang w:val="es-AR"/>
+        </w:rPr>
+        <w:lastRenderedPageBreak/>
+        <w:t>espacio de aprendizaje, luego de no asistir a la escuela luego de la etapa de aislamiento social preventivo y obligatorio.</w:t>
+      </w:r>
+    </w:p>
+    <w:p>
+      <w:pPr>
+        <w:rPr>
+          <w:lang w:val="es-AR"/>
+        </w:rPr>
+      </w:pPr>
+      <w:r>
+        <w:rPr>
+          <w:lang w:val="es-AR"/>
+        </w:rPr>
+        <w:t>Partimos de un supuesto: el aula va a tener que ordenarse para que podamos tener la distancia necesaria. La solución es diseñar un dispositivo automatizado con sensores de proximidad.</w:t>
+      </w:r>
+    </w:p>
+    <w:p>
+      <w:pPr>
+        <w:rPr>
+          <w:u w:val="single"/>
+          <w:lang w:val="es-AR"/>
+        </w:rPr>
+      </w:pPr>
+      <w:r>
+        <w:rPr>
+          <w:u w:val="single"/>
+          <w:lang w:val="es-AR"/>
+        </w:rPr>
+        <w:t>Primer clase</w:t>
+      </w:r>
+    </w:p>
+    <w:p>
+      <w:pPr>
+        <w:rPr>
+          <w:lang w:val="es-AR"/>
+        </w:rPr>
+      </w:pPr>
+      <w:r>
+        <w:rPr>
+          <w:lang w:val="es-AR"/>
+        </w:rPr>
+        <w:t>En una primer clase podemos preguntarle a los niños como les parece que podemos medir las distancias. Luego podemos pedirles que registren en láminas como serían las posibles soluciones.</w:t>
+      </w:r>
+    </w:p>
+    <w:p>
+      <w:pPr>
+        <w:rPr>
+          <w:u w:val="single"/>
+          <w:lang w:val="es-AR"/>
+        </w:rPr>
+      </w:pPr>
+      <w:r>
+        <w:rPr>
+          <w:u w:val="single"/>
+          <w:lang w:val="es-AR"/>
+        </w:rPr>
+        <w:t>Segunda clase</w:t>
+      </w:r>
+    </w:p>
+    <w:p>
+      <w:pPr>
+        <w:rPr>
+          <w:lang w:val="es-AR"/>
+        </w:rPr>
+      </w:pPr>
+      <w:r>
+        <w:rPr>
+          <w:lang w:val="es-AR"/>
+        </w:rPr>
+        <w:t>En una segunda etapa se puede ver con ellos el siguiente video, que explica como funciona un sensor de proximidad y como se puede programar en Arduino:</w:t>
+      </w:r>
+    </w:p>
+    <w:p>
+      <w:pPr>
+        <w:rPr>
+          <w:lang w:val="es-AR"/>
+        </w:rPr>
+      </w:pPr>
+      <w:hyperlink r:id="rId5" w:history="1">
         <w:r>
           <w:rPr>
             <w:rStyle w:val="Hipervnculo"/>
-            <w:b/>
-            <w:bCs/>
             <w:lang w:val="es-AR"/>
-          </w:rPr>
-          <w:t>FORO</w:t>
-        </w:r>
-      </w:hyperlink>
-      <w:r>
-        <w:rPr>
-          <w:lang w:val="es-AR"/>
-        </w:rPr>
-        <w:t> un integrante del grupo deberá compartir la secuencia indicando también los integrantes del grupo. </w:t>
-      </w:r>
-      <w:hyperlink r:id="rId6" w:tgtFrame="_blank" w:history="1">
-        <w:r>
-          <w:rPr>
-            <w:rStyle w:val="Hipervnculo"/>
-            <w:b/>
-            <w:bCs/>
-            <w:lang w:val="es-AR"/>
-          </w:rPr>
-          <w:t>Aquí </w:t>
-        </w:r>
-      </w:hyperlink>
-      <w:r>
-        <w:rPr>
-          <w:lang w:val="es-AR"/>
-        </w:rPr>
-        <w:t>entregaran la propuesta en forma individual para su calificación.</w:t>
-      </w:r>
-    </w:p>
-    <w:p>
-      <w:pPr>
-        <w:rPr>
-          <w:lang w:val="es-AR"/>
-        </w:rPr>
-      </w:pPr>
-      <w:r>
-        <w:rPr>
-          <w:lang w:val="es-AR"/>
-        </w:rPr>
-        <w:t>En la Clase 7, realizaremos un videoconferencia, los protagonistas serán uds., los que presentarán y compartirán la secuencia / actividad diseñada</w:t>
-      </w:r>
-      <w:r>
-        <w:rPr>
-          <w:lang w:val="es-AR"/>
-        </w:rPr>
-        <w:t>.</w:t>
-      </w:r>
-    </w:p>
-    <w:p>
-      <w:pPr>
-        <w:rPr>
-          <w:lang w:val="es-AR"/>
-        </w:rPr>
-      </w:pPr>
-    </w:p>
-    <w:p>
-      <w:pPr>
-        <w:rPr>
-          <w:b/>
-          <w:bCs/>
-        </w:rPr>
-      </w:pPr>
-      <w:r>
-        <w:rPr>
-          <w:b/>
-          <w:bCs/>
-        </w:rPr>
-        <w:lastRenderedPageBreak/>
-        <w:t>Propuesta para el aula</w:t>
-      </w:r>
-    </w:p>
-    <w:p>
-      <w:r>
-        <w:rPr>
-          <w:u w:val="single"/>
-        </w:rPr>
-        <w:t>Título</w:t>
-      </w:r>
-      <w:r>
-        <w:t>: Sensor de proximidad para distancia en el aula.</w:t>
-      </w:r>
-    </w:p>
-    <w:p>
-      <w:r>
-        <w:t>La secuencia didáctica esta diseñada para alumnos de 6º grado.</w:t>
-      </w:r>
-    </w:p>
-    <w:p>
-      <w:r>
-        <w:rPr>
-          <w:u w:val="single"/>
-        </w:rPr>
-        <w:t>Idea básica</w:t>
-      </w:r>
-      <w:r>
-        <w:rPr>
-          <w:u w:val="single"/>
-        </w:rPr>
-        <w:t xml:space="preserve"> nº3</w:t>
-      </w:r>
-      <w:r>
-        <w:t>: La estructuración técnica del tiempo y el espacio.</w:t>
-      </w:r>
-    </w:p>
-    <w:p>
-      <w:r>
-        <w:rPr>
-          <w:u w:val="single"/>
-        </w:rPr>
-        <w:t>Alcance de conten</w:t>
-      </w:r>
-      <w:r>
-        <w:rPr>
-          <w:u w:val="single"/>
-        </w:rPr>
-        <w:t>i</w:t>
-      </w:r>
-      <w:r>
-        <w:rPr>
-          <w:u w:val="single"/>
-        </w:rPr>
-        <w:t>dos</w:t>
-      </w:r>
-      <w:r>
-        <w:t xml:space="preserve">: Referidos a las intervenciones </w:t>
-      </w:r>
-      <w:r>
-        <w:t xml:space="preserve">técnico económicas destinadas a </w:t>
-      </w:r>
-      <w:r>
-        <w:t>facilitar o restringir los desplazamientos de las personas.</w:t>
-      </w:r>
-    </w:p>
-    <w:p>
-      <w:pPr>
-        <w:rPr>
-          <w:lang w:val="es-AR"/>
-        </w:rPr>
-      </w:pPr>
-      <w:r>
-        <w:rPr>
-          <w:u w:val="single"/>
-          <w:lang w:val="es-AR"/>
-        </w:rPr>
-        <w:t>Objetivos</w:t>
-      </w:r>
-      <w:r>
-        <w:rPr>
-          <w:lang w:val="es-AR"/>
-        </w:rPr>
-        <w:t xml:space="preserve">: </w:t>
-      </w:r>
-      <w:r>
-        <w:rPr>
-          <w:lang w:val="es-AR"/>
-        </w:rPr>
-        <w:t xml:space="preserve">Diseño de un sistema de control de distancia para organizar las aulas </w:t>
-      </w:r>
-      <w:r>
-        <w:rPr>
-          <w:lang w:val="es-AR"/>
-        </w:rPr>
-        <w:t>manteniendo la distancia social como medida preventiva para evitar el contagio de Covid-19.</w:t>
-      </w:r>
-    </w:p>
-    <w:p>
-      <w:pPr>
-        <w:rPr>
-          <w:lang w:val="es-AR"/>
-        </w:rPr>
-      </w:pPr>
-      <w:r>
-        <w:rPr>
-          <w:u w:val="single"/>
-          <w:lang w:val="es-AR"/>
-        </w:rPr>
-        <w:t>Secuencia didactica</w:t>
-      </w:r>
-    </w:p>
-    <w:p>
-      <w:pPr>
-        <w:rPr>
-          <w:lang w:val="es-AR"/>
-        </w:rPr>
-      </w:pPr>
-      <w:r>
-        <w:rPr>
-          <w:lang w:val="es-AR"/>
-        </w:rPr>
-        <w:t>Luego de trabajar con los sistemas de control y las tecnologias de medición, contenidos vistos en la idea básica 1 y 2 de 6º grado, la propuesta es introducir a los alumnos a la organización de los espacios de trabajos. La propuesta es trabajar junto con ellos la distribución de los espacios dentro del aula, para respetar las medidas de distancia social</w:t>
-      </w:r>
-      <w:r>
-        <w:rPr>
-          <w:lang w:val="es-AR"/>
-        </w:rPr>
-        <w:t>. Los chicos son protagonistas de la resolucion de su problema</w:t>
-      </w:r>
-      <w:r>
-        <w:rPr>
-          <w:lang w:val="es-AR"/>
-        </w:rPr>
-        <w:t>.</w:t>
-      </w:r>
-    </w:p>
-    <w:p>
-      <w:pPr>
-        <w:rPr>
-          <w:lang w:val="es-AR"/>
-        </w:rPr>
-      </w:pPr>
-      <w:r>
-        <w:rPr>
-          <w:lang w:val="es-AR"/>
-        </w:rPr>
-        <w:t>Partimos de un supuesto: el aula va a tener que ordenarse para que podamos tener la distancia necesaria para poder trabajar respetando la distancia recomendada. La creación de un dispositivo automatizado por parte de lso alumnos. En una primer clase podemos preguntarle a los niños como les parece que podemos medir las distancias.</w:t>
-      </w:r>
-    </w:p>
-    <w:p>
-      <w:pPr>
-        <w:rPr>
-          <w:lang w:val="es-AR"/>
-        </w:rPr>
-      </w:pPr>
-      <w:r>
-        <w:rPr>
-          <w:lang w:val="es-AR"/>
-        </w:rPr>
-        <w:t>En una segunda etapa se puede ver con ellos el siguiente video, que explica como funciona un sensor de proximidad</w:t>
-      </w:r>
-      <w:bookmarkStart w:id="0" w:name="_GoBack"/>
-      <w:bookmarkEnd w:id="0"/>
-      <w:r>
-        <w:rPr>
-          <w:lang w:val="es-AR"/>
-        </w:rPr>
-        <w:t xml:space="preserve"> y como se puede programar en Arduino:</w:t>
-      </w:r>
-    </w:p>
-    <w:p>
-      <w:pPr>
-        <w:spacing w:after="0" w:line="240" w:lineRule="auto"/>
-      </w:pPr>
-      <w:hyperlink r:id="rId7" w:history="1">
-        <w:r>
-          <w:rPr>
-            <w:rStyle w:val="Hipervnculo"/>
           </w:rPr>
           <w:t>https://www.youtube.com/watch?v=rGgEuLCu-dQ&amp;list=PLB_kDL-Bk-ul50jlentlJ2BAaI9bMtyR9</w:t>
         </w:r>
@@ -506,18 +351,274 @@
     </w:p>
     <w:p>
       <w:pPr>
-        <w:spacing w:after="0" w:line="240" w:lineRule="auto"/>
-      </w:pPr>
-    </w:p>
-    <w:p>
-      <w:pPr>
-        <w:spacing w:after="0" w:line="240" w:lineRule="auto"/>
-        <w:rPr>
-          <w:lang w:val="es-AR"/>
-        </w:rPr>
-      </w:pPr>
-    </w:p>
-    <w:p/>
+        <w:rPr>
+          <w:u w:val="single"/>
+          <w:lang w:val="es-AR"/>
+        </w:rPr>
+      </w:pPr>
+      <w:r>
+        <w:rPr>
+          <w:u w:val="single"/>
+          <w:lang w:val="es-AR"/>
+        </w:rPr>
+        <w:t>Tercera y cuarta clases</w:t>
+      </w:r>
+    </w:p>
+    <w:p>
+      <w:pPr>
+        <w:rPr>
+          <w:lang w:val="es-AR"/>
+        </w:rPr>
+      </w:pPr>
+      <w:r>
+        <w:rPr>
+          <w:lang w:val="es-AR"/>
+        </w:rPr>
+        <w:t>Mostrar el uso de la herramineta Tinkercad y que los alumnos exploren como pueden construir un circuito. Luego de un tiempo de juego y exploración, abordar la programación en bloques para que el circuito funcione.</w:t>
+      </w:r>
+    </w:p>
+    <w:p>
+      <w:pPr>
+        <w:rPr>
+          <w:u w:val="single"/>
+          <w:lang w:val="es-AR"/>
+        </w:rPr>
+      </w:pPr>
+      <w:r>
+        <w:rPr>
+          <w:u w:val="single"/>
+          <w:lang w:val="es-AR"/>
+        </w:rPr>
+        <w:t>Quinta clase</w:t>
+      </w:r>
+    </w:p>
+    <w:p>
+      <w:pPr>
+        <w:rPr>
+          <w:lang w:val="es-AR"/>
+        </w:rPr>
+      </w:pPr>
+      <w:r>
+        <w:rPr>
+          <w:lang w:val="es-AR"/>
+        </w:rPr>
+        <w:t>Diseño del circuito físico por grupos de trabajo. Implementación del diseño del espacio del aula en función de las distancias medidad con el sensor de proximidad.</w:t>
+      </w:r>
+    </w:p>
+    <w:p>
+      <w:pPr>
+        <w:rPr>
+          <w:u w:val="single"/>
+          <w:lang w:val="es-AR"/>
+        </w:rPr>
+      </w:pPr>
+      <w:r>
+        <w:rPr>
+          <w:u w:val="single"/>
+          <w:lang w:val="es-AR"/>
+        </w:rPr>
+        <w:t>Sexta clase</w:t>
+      </w:r>
+    </w:p>
+    <w:p>
+      <w:pPr>
+        <w:rPr>
+          <w:lang w:val="es-AR"/>
+        </w:rPr>
+      </w:pPr>
+      <w:r>
+        <w:rPr>
+          <w:lang w:val="es-AR"/>
+        </w:rPr>
+        <w:t>Exposición de los trabajos grupales: circuito en funcionamiento con láminas con las conclusiones del trabajo y las propuestas de organización del espacio.</w:t>
+      </w:r>
+    </w:p>
+    <w:p>
+      <w:pPr>
+        <w:pStyle w:val="Ttulo1"/>
+      </w:pPr>
+      <w:r>
+        <w:t>Materiales</w:t>
+      </w:r>
+    </w:p>
+    <w:p>
+      <w:pPr>
+        <w:numPr>
+          <w:ilvl w:val="0"/>
+          <w:numId w:val="10"/>
+        </w:numPr>
+        <w:rPr>
+          <w:lang w:val="es-AR"/>
+        </w:rPr>
+      </w:pPr>
+      <w:r>
+        <w:rPr>
+          <w:lang w:val="es-AR"/>
+        </w:rPr>
+        <w:t>Tinkercad</w:t>
+      </w:r>
+    </w:p>
+    <w:p>
+      <w:pPr>
+        <w:numPr>
+          <w:ilvl w:val="0"/>
+          <w:numId w:val="10"/>
+        </w:numPr>
+        <w:rPr>
+          <w:lang w:val="es-AR"/>
+        </w:rPr>
+      </w:pPr>
+      <w:r>
+        <w:rPr>
+          <w:lang w:val="es-AR"/>
+        </w:rPr>
+        <w:t>Placa Arduino</w:t>
+      </w:r>
+    </w:p>
+    <w:p>
+      <w:pPr>
+        <w:numPr>
+          <w:ilvl w:val="0"/>
+          <w:numId w:val="10"/>
+        </w:numPr>
+        <w:rPr>
+          <w:lang w:val="es-AR"/>
+        </w:rPr>
+      </w:pPr>
+      <w:r>
+        <w:rPr>
+          <w:lang w:val="es-AR"/>
+        </w:rPr>
+        <w:t>Leds</w:t>
+      </w:r>
+    </w:p>
+    <w:p>
+      <w:pPr>
+        <w:numPr>
+          <w:ilvl w:val="0"/>
+          <w:numId w:val="10"/>
+        </w:numPr>
+        <w:rPr>
+          <w:lang w:val="es-AR"/>
+        </w:rPr>
+      </w:pPr>
+      <w:r>
+        <w:rPr>
+          <w:lang w:val="es-AR"/>
+        </w:rPr>
+        <w:t>Cables</w:t>
+      </w:r>
+    </w:p>
+    <w:p>
+      <w:pPr>
+        <w:numPr>
+          <w:ilvl w:val="0"/>
+          <w:numId w:val="10"/>
+        </w:numPr>
+        <w:rPr>
+          <w:lang w:val="es-AR"/>
+        </w:rPr>
+      </w:pPr>
+      <w:r>
+        <w:rPr>
+          <w:lang w:val="es-AR"/>
+        </w:rPr>
+        <w:lastRenderedPageBreak/>
+        <w:t>Resistencias</w:t>
+      </w:r>
+    </w:p>
+    <w:p>
+      <w:pPr>
+        <w:numPr>
+          <w:ilvl w:val="0"/>
+          <w:numId w:val="10"/>
+        </w:numPr>
+        <w:rPr>
+          <w:lang w:val="es-AR"/>
+        </w:rPr>
+      </w:pPr>
+      <w:r>
+        <w:rPr>
+          <w:lang w:val="es-AR"/>
+        </w:rPr>
+        <w:t>Sensores de proximidad</w:t>
+      </w:r>
+    </w:p>
+    <w:p>
+      <w:pPr>
+        <w:rPr>
+          <w:lang w:val="es-AR"/>
+        </w:rPr>
+      </w:pPr>
+      <w:bookmarkStart w:id="0" w:name="_GoBack"/>
+      <w:r>
+        <w:rPr>
+          <w:lang w:val="es-AR"/>
+        </w:rPr>
+        <w:t>Se puede incluir el uso de un Buzzer en reemplazo de un led.</w:t>
+      </w:r>
+      <w:r>
+        <w:rPr>
+          <w:lang w:val="es-AR"/>
+        </w:rPr>
+        <w:t xml:space="preserve"> Se puede aprovechar que Tinkercad tiene circuitos prediseñados para esta actividad</w:t>
+      </w:r>
+      <w:bookmarkEnd w:id="0"/>
+      <w:r>
+        <w:rPr>
+          <w:lang w:val="es-AR"/>
+        </w:rPr>
+        <w:t>.</w:t>
+      </w:r>
+    </w:p>
+    <w:p>
+      <w:r>
+        <w:rPr>
+          <w:noProof/>
+        </w:rPr>
+        <w:drawing>
+          <wp:inline distT="0" distB="0" distL="0" distR="0">
+            <wp:extent cx="5396230" cy="2441575"/>
+            <wp:effectExtent l="0" t="0" r="1270" b="0"/>
+            <wp:docPr id="1" name="Imagen 1"/>
+            <wp:cNvGraphicFramePr>
+              <a:graphicFrameLocks xmlns:a="http://schemas.openxmlformats.org/drawingml/2006/main" noChangeAspect="1"/>
+            </wp:cNvGraphicFramePr>
+            <a:graphic xmlns:a="http://schemas.openxmlformats.org/drawingml/2006/main">
+              <a:graphicData uri="http://schemas.openxmlformats.org/drawingml/2006/picture">
+                <pic:pic xmlns:pic="http://schemas.openxmlformats.org/drawingml/2006/picture">
+                  <pic:nvPicPr>
+                    <pic:cNvPr id="1" name="circuito-armado.jpg"/>
+                    <pic:cNvPicPr/>
+                  </pic:nvPicPr>
+                  <pic:blipFill>
+                    <a:blip r:embed="rId6">
+                      <a:extLst>
+                        <a:ext uri="{28A0092B-C50C-407E-A947-70E740481C1C}">
+                          <a14:useLocalDpi xmlns:a14="http://schemas.microsoft.com/office/drawing/2010/main" val="0"/>
+                        </a:ext>
+                      </a:extLst>
+                    </a:blip>
+                    <a:stretch>
+                      <a:fillRect/>
+                    </a:stretch>
+                  </pic:blipFill>
+                  <pic:spPr>
+                    <a:xfrm>
+                      <a:off x="0" y="0"/>
+                      <a:ext cx="5396230" cy="2441575"/>
+                    </a:xfrm>
+                    <a:prstGeom prst="rect">
+                      <a:avLst/>
+                    </a:prstGeom>
+                  </pic:spPr>
+                </pic:pic>
+              </a:graphicData>
+            </a:graphic>
+          </wp:inline>
+        </w:drawing>
+      </w:r>
+    </w:p>
     <w:sectPr>
       <w:pgSz w:w="11900" w:h="16840"/>
       <w:pgMar w:top="1417" w:right="1701" w:bottom="1417" w:left="1701" w:header="708" w:footer="708" w:gutter="0"/>
@@ -531,6 +632,155 @@
 <file path=word/numbering.xml><?xml version="1.0" encoding="utf-8"?>
 <w:numbering xmlns:wpc="http://schemas.microsoft.com/office/word/2010/wordprocessingCanvas" xmlns:cx="http://schemas.microsoft.com/office/drawing/2014/chartex" xmlns:cx1="http://schemas.microsoft.com/office/drawing/2015/9/8/chartex" xmlns:cx2="http://schemas.microsoft.com/office/drawing/2015/10/21/chartex" xmlns:cx3="http://schemas.microsoft.com/office/drawing/2016/5/9/chartex" xmlns:cx4="http://schemas.microsoft.com/office/drawing/2016/5/10/chartex" xmlns:cx5="http://schemas.microsoft.com/office/drawing/2016/5/11/chartex" xmlns:cx6="http://schemas.microsoft.com/office/drawing/2016/5/12/chartex" xmlns:cx7="http://schemas.microsoft.com/office/drawing/2016/5/13/chartex" xmlns:cx8="http://schemas.microsoft.com/office/drawing/2016/5/14/chartex" xmlns:mc="http://schemas.openxmlformats.org/markup-compatibility/2006" xmlns:aink="http://schemas.microsoft.com/office/drawing/2016/ink" xmlns:am3d="http://schemas.microsoft.com/office/drawing/2017/model3d" xmlns:o="urn:schemas-microsoft-com:office:office" xmlns:r="http://schemas.openxmlformats.org/officeDocument/2006/relationships" xmlns:m="http://schemas.openxmlformats.org/officeDocument/2006/math" xmlns:v="urn:schemas-microsoft-com:vml" xmlns:wp14="http://schemas.microsoft.com/office/word/2010/wordprocessingDrawing" xmlns:wp="http://schemas.openxmlformats.org/drawingml/2006/wordprocessingDrawing" xmlns:w10="urn:schemas-microsoft-com:office:word" xmlns:w="http://schemas.openxmlformats.org/wordprocessingml/2006/main" xmlns:w14="http://schemas.microsoft.com/office/word/2010/wordml" xmlns:w15="http://schemas.microsoft.com/office/word/2012/wordml" xmlns:w16cid="http://schemas.microsoft.com/office/word/2016/wordml/cid" xmlns:w16se="http://schemas.microsoft.com/office/word/2015/wordml/symex" xmlns:wpg="http://schemas.microsoft.com/office/word/2010/wordprocessingGroup" xmlns:wpi="http://schemas.microsoft.com/office/word/2010/wordprocessingInk" xmlns:wne="http://schemas.microsoft.com/office/word/2006/wordml" xmlns:wps="http://schemas.microsoft.com/office/word/2010/wordprocessingShape" mc:Ignorable="w14 w15 w16se w16cid wp14">
   <w:abstractNum w:abstractNumId="0" w15:restartNumberingAfterBreak="0">
+    <w:nsid w:val="02A4757E"/>
+    <w:multiLevelType w:val="multilevel"/>
+    <w:tmpl w:val="8C9E047A"/>
+    <w:lvl w:ilvl="0">
+      <w:start w:val="1"/>
+      <w:numFmt w:val="bullet"/>
+      <w:lvlText w:val=""/>
+      <w:lvlJc w:val="left"/>
+      <w:pPr>
+        <w:tabs>
+          <w:tab w:val="num" w:pos="720"/>
+        </w:tabs>
+        <w:ind w:left="720" w:hanging="360"/>
+      </w:pPr>
+      <w:rPr>
+        <w:rFonts w:ascii="Symbol" w:hAnsi="Symbol" w:hint="default"/>
+        <w:sz w:val="20"/>
+      </w:rPr>
+    </w:lvl>
+    <w:lvl w:ilvl="1" w:tentative="1">
+      <w:start w:val="1"/>
+      <w:numFmt w:val="bullet"/>
+      <w:lvlText w:val="o"/>
+      <w:lvlJc w:val="left"/>
+      <w:pPr>
+        <w:tabs>
+          <w:tab w:val="num" w:pos="1440"/>
+        </w:tabs>
+        <w:ind w:left="1440" w:hanging="360"/>
+      </w:pPr>
+      <w:rPr>
+        <w:rFonts w:ascii="Courier New" w:hAnsi="Courier New" w:hint="default"/>
+        <w:sz w:val="20"/>
+      </w:rPr>
+    </w:lvl>
+    <w:lvl w:ilvl="2" w:tentative="1">
+      <w:start w:val="1"/>
+      <w:numFmt w:val="bullet"/>
+      <w:lvlText w:val=""/>
+      <w:lvlJc w:val="left"/>
+      <w:pPr>
+        <w:tabs>
+          <w:tab w:val="num" w:pos="2160"/>
+        </w:tabs>
+        <w:ind w:left="2160" w:hanging="360"/>
+      </w:pPr>
+      <w:rPr>
+        <w:rFonts w:ascii="Wingdings" w:hAnsi="Wingdings" w:hint="default"/>
+        <w:sz w:val="20"/>
+      </w:rPr>
+    </w:lvl>
+    <w:lvl w:ilvl="3" w:tentative="1">
+      <w:start w:val="1"/>
+      <w:numFmt w:val="bullet"/>
+      <w:lvlText w:val=""/>
+      <w:lvlJc w:val="left"/>
+      <w:pPr>
+        <w:tabs>
+          <w:tab w:val="num" w:pos="2880"/>
+        </w:tabs>
+        <w:ind w:left="2880" w:hanging="360"/>
+      </w:pPr>
+      <w:rPr>
+        <w:rFonts w:ascii="Wingdings" w:hAnsi="Wingdings" w:hint="default"/>
+        <w:sz w:val="20"/>
+      </w:rPr>
+    </w:lvl>
+    <w:lvl w:ilvl="4" w:tentative="1">
+      <w:start w:val="1"/>
+      <w:numFmt w:val="bullet"/>
+      <w:lvlText w:val=""/>
+      <w:lvlJc w:val="left"/>
+      <w:pPr>
+        <w:tabs>
+          <w:tab w:val="num" w:pos="3600"/>
+        </w:tabs>
+        <w:ind w:left="3600" w:hanging="360"/>
+      </w:pPr>
+      <w:rPr>
+        <w:rFonts w:ascii="Wingdings" w:hAnsi="Wingdings" w:hint="default"/>
+        <w:sz w:val="20"/>
+      </w:rPr>
+    </w:lvl>
+    <w:lvl w:ilvl="5" w:tentative="1">
+      <w:start w:val="1"/>
+      <w:numFmt w:val="bullet"/>
+      <w:lvlText w:val=""/>
+      <w:lvlJc w:val="left"/>
+      <w:pPr>
+        <w:tabs>
+          <w:tab w:val="num" w:pos="4320"/>
+        </w:tabs>
+        <w:ind w:left="4320" w:hanging="360"/>
+      </w:pPr>
+      <w:rPr>
+        <w:rFonts w:ascii="Wingdings" w:hAnsi="Wingdings" w:hint="default"/>
+        <w:sz w:val="20"/>
+      </w:rPr>
+    </w:lvl>
+    <w:lvl w:ilvl="6" w:tentative="1">
+      <w:start w:val="1"/>
+      <w:numFmt w:val="bullet"/>
+      <w:lvlText w:val=""/>
+      <w:lvlJc w:val="left"/>
+      <w:pPr>
+        <w:tabs>
+          <w:tab w:val="num" w:pos="5040"/>
+        </w:tabs>
+        <w:ind w:left="5040" w:hanging="360"/>
+      </w:pPr>
+      <w:rPr>
+        <w:rFonts w:ascii="Wingdings" w:hAnsi="Wingdings" w:hint="default"/>
+        <w:sz w:val="20"/>
+      </w:rPr>
+    </w:lvl>
+    <w:lvl w:ilvl="7" w:tentative="1">
+      <w:start w:val="1"/>
+      <w:numFmt w:val="bullet"/>
+      <w:lvlText w:val=""/>
+      <w:lvlJc w:val="left"/>
+      <w:pPr>
+        <w:tabs>
+          <w:tab w:val="num" w:pos="5760"/>
+        </w:tabs>
+        <w:ind w:left="5760" w:hanging="360"/>
+      </w:pPr>
+      <w:rPr>
+        <w:rFonts w:ascii="Wingdings" w:hAnsi="Wingdings" w:hint="default"/>
+        <w:sz w:val="20"/>
+      </w:rPr>
+    </w:lvl>
+    <w:lvl w:ilvl="8" w:tentative="1">
+      <w:start w:val="1"/>
+      <w:numFmt w:val="bullet"/>
+      <w:lvlText w:val=""/>
+      <w:lvlJc w:val="left"/>
+      <w:pPr>
+        <w:tabs>
+          <w:tab w:val="num" w:pos="6480"/>
+        </w:tabs>
+        <w:ind w:left="6480" w:hanging="360"/>
+      </w:pPr>
+      <w:rPr>
+        <w:rFonts w:ascii="Wingdings" w:hAnsi="Wingdings" w:hint="default"/>
+        <w:sz w:val="20"/>
+      </w:rPr>
+    </w:lvl>
+  </w:abstractNum>
+  <w:abstractNum w:abstractNumId="1" w15:restartNumberingAfterBreak="0">
     <w:nsid w:val="22D0494F"/>
     <w:multiLevelType w:val="hybridMultilevel"/>
     <w:tmpl w:val="C85ABC86"/>
@@ -620,7 +870,418 @@
       </w:pPr>
     </w:lvl>
   </w:abstractNum>
-  <w:abstractNum w:abstractNumId="1" w15:restartNumberingAfterBreak="0">
+  <w:abstractNum w:abstractNumId="2" w15:restartNumberingAfterBreak="0">
+    <w:nsid w:val="39146535"/>
+    <w:multiLevelType w:val="multilevel"/>
+    <w:tmpl w:val="02247890"/>
+    <w:lvl w:ilvl="0">
+      <w:start w:val="1"/>
+      <w:numFmt w:val="bullet"/>
+      <w:lvlText w:val=""/>
+      <w:lvlJc w:val="left"/>
+      <w:pPr>
+        <w:tabs>
+          <w:tab w:val="num" w:pos="720"/>
+        </w:tabs>
+        <w:ind w:left="720" w:hanging="360"/>
+      </w:pPr>
+      <w:rPr>
+        <w:rFonts w:ascii="Symbol" w:hAnsi="Symbol" w:hint="default"/>
+        <w:sz w:val="20"/>
+      </w:rPr>
+    </w:lvl>
+    <w:lvl w:ilvl="1" w:tentative="1">
+      <w:start w:val="1"/>
+      <w:numFmt w:val="bullet"/>
+      <w:lvlText w:val=""/>
+      <w:lvlJc w:val="left"/>
+      <w:pPr>
+        <w:tabs>
+          <w:tab w:val="num" w:pos="1440"/>
+        </w:tabs>
+        <w:ind w:left="1440" w:hanging="360"/>
+      </w:pPr>
+      <w:rPr>
+        <w:rFonts w:ascii="Symbol" w:hAnsi="Symbol" w:hint="default"/>
+        <w:sz w:val="20"/>
+      </w:rPr>
+    </w:lvl>
+    <w:lvl w:ilvl="2" w:tentative="1">
+      <w:start w:val="1"/>
+      <w:numFmt w:val="bullet"/>
+      <w:lvlText w:val=""/>
+      <w:lvlJc w:val="left"/>
+      <w:pPr>
+        <w:tabs>
+          <w:tab w:val="num" w:pos="2160"/>
+        </w:tabs>
+        <w:ind w:left="2160" w:hanging="360"/>
+      </w:pPr>
+      <w:rPr>
+        <w:rFonts w:ascii="Symbol" w:hAnsi="Symbol" w:hint="default"/>
+        <w:sz w:val="20"/>
+      </w:rPr>
+    </w:lvl>
+    <w:lvl w:ilvl="3" w:tentative="1">
+      <w:start w:val="1"/>
+      <w:numFmt w:val="bullet"/>
+      <w:lvlText w:val=""/>
+      <w:lvlJc w:val="left"/>
+      <w:pPr>
+        <w:tabs>
+          <w:tab w:val="num" w:pos="2880"/>
+        </w:tabs>
+        <w:ind w:left="2880" w:hanging="360"/>
+      </w:pPr>
+      <w:rPr>
+        <w:rFonts w:ascii="Symbol" w:hAnsi="Symbol" w:hint="default"/>
+        <w:sz w:val="20"/>
+      </w:rPr>
+    </w:lvl>
+    <w:lvl w:ilvl="4" w:tentative="1">
+      <w:start w:val="1"/>
+      <w:numFmt w:val="bullet"/>
+      <w:lvlText w:val=""/>
+      <w:lvlJc w:val="left"/>
+      <w:pPr>
+        <w:tabs>
+          <w:tab w:val="num" w:pos="3600"/>
+        </w:tabs>
+        <w:ind w:left="3600" w:hanging="360"/>
+      </w:pPr>
+      <w:rPr>
+        <w:rFonts w:ascii="Symbol" w:hAnsi="Symbol" w:hint="default"/>
+        <w:sz w:val="20"/>
+      </w:rPr>
+    </w:lvl>
+    <w:lvl w:ilvl="5" w:tentative="1">
+      <w:start w:val="1"/>
+      <w:numFmt w:val="bullet"/>
+      <w:lvlText w:val=""/>
+      <w:lvlJc w:val="left"/>
+      <w:pPr>
+        <w:tabs>
+          <w:tab w:val="num" w:pos="4320"/>
+        </w:tabs>
+        <w:ind w:left="4320" w:hanging="360"/>
+      </w:pPr>
+      <w:rPr>
+        <w:rFonts w:ascii="Symbol" w:hAnsi="Symbol" w:hint="default"/>
+        <w:sz w:val="20"/>
+      </w:rPr>
+    </w:lvl>
+    <w:lvl w:ilvl="6" w:tentative="1">
+      <w:start w:val="1"/>
+      <w:numFmt w:val="bullet"/>
+      <w:lvlText w:val=""/>
+      <w:lvlJc w:val="left"/>
+      <w:pPr>
+        <w:tabs>
+          <w:tab w:val="num" w:pos="5040"/>
+        </w:tabs>
+        <w:ind w:left="5040" w:hanging="360"/>
+      </w:pPr>
+      <w:rPr>
+        <w:rFonts w:ascii="Symbol" w:hAnsi="Symbol" w:hint="default"/>
+        <w:sz w:val="20"/>
+      </w:rPr>
+    </w:lvl>
+    <w:lvl w:ilvl="7" w:tentative="1">
+      <w:start w:val="1"/>
+      <w:numFmt w:val="bullet"/>
+      <w:lvlText w:val=""/>
+      <w:lvlJc w:val="left"/>
+      <w:pPr>
+        <w:tabs>
+          <w:tab w:val="num" w:pos="5760"/>
+        </w:tabs>
+        <w:ind w:left="5760" w:hanging="360"/>
+      </w:pPr>
+      <w:rPr>
+        <w:rFonts w:ascii="Symbol" w:hAnsi="Symbol" w:hint="default"/>
+        <w:sz w:val="20"/>
+      </w:rPr>
+    </w:lvl>
+    <w:lvl w:ilvl="8" w:tentative="1">
+      <w:start w:val="1"/>
+      <w:numFmt w:val="bullet"/>
+      <w:lvlText w:val=""/>
+      <w:lvlJc w:val="left"/>
+      <w:pPr>
+        <w:tabs>
+          <w:tab w:val="num" w:pos="6480"/>
+        </w:tabs>
+        <w:ind w:left="6480" w:hanging="360"/>
+      </w:pPr>
+      <w:rPr>
+        <w:rFonts w:ascii="Symbol" w:hAnsi="Symbol" w:hint="default"/>
+        <w:sz w:val="20"/>
+      </w:rPr>
+    </w:lvl>
+  </w:abstractNum>
+  <w:abstractNum w:abstractNumId="3" w15:restartNumberingAfterBreak="0">
+    <w:nsid w:val="3EA21120"/>
+    <w:multiLevelType w:val="hybridMultilevel"/>
+    <w:tmpl w:val="66A2CEE4"/>
+    <w:lvl w:ilvl="0" w:tplc="040A0001">
+      <w:start w:val="1"/>
+      <w:numFmt w:val="bullet"/>
+      <w:lvlText w:val=""/>
+      <w:lvlJc w:val="left"/>
+      <w:pPr>
+        <w:ind w:left="720" w:hanging="360"/>
+      </w:pPr>
+      <w:rPr>
+        <w:rFonts w:ascii="Symbol" w:hAnsi="Symbol" w:hint="default"/>
+      </w:rPr>
+    </w:lvl>
+    <w:lvl w:ilvl="1" w:tplc="040A0003" w:tentative="1">
+      <w:start w:val="1"/>
+      <w:numFmt w:val="bullet"/>
+      <w:lvlText w:val="o"/>
+      <w:lvlJc w:val="left"/>
+      <w:pPr>
+        <w:ind w:left="1440" w:hanging="360"/>
+      </w:pPr>
+      <w:rPr>
+        <w:rFonts w:ascii="Courier New" w:hAnsi="Courier New" w:hint="default"/>
+      </w:rPr>
+    </w:lvl>
+    <w:lvl w:ilvl="2" w:tplc="040A0005" w:tentative="1">
+      <w:start w:val="1"/>
+      <w:numFmt w:val="bullet"/>
+      <w:lvlText w:val=""/>
+      <w:lvlJc w:val="left"/>
+      <w:pPr>
+        <w:ind w:left="2160" w:hanging="360"/>
+      </w:pPr>
+      <w:rPr>
+        <w:rFonts w:ascii="Wingdings" w:hAnsi="Wingdings" w:hint="default"/>
+      </w:rPr>
+    </w:lvl>
+    <w:lvl w:ilvl="3" w:tplc="040A0001" w:tentative="1">
+      <w:start w:val="1"/>
+      <w:numFmt w:val="bullet"/>
+      <w:lvlText w:val=""/>
+      <w:lvlJc w:val="left"/>
+      <w:pPr>
+        <w:ind w:left="2880" w:hanging="360"/>
+      </w:pPr>
+      <w:rPr>
+        <w:rFonts w:ascii="Symbol" w:hAnsi="Symbol" w:hint="default"/>
+      </w:rPr>
+    </w:lvl>
+    <w:lvl w:ilvl="4" w:tplc="040A0003" w:tentative="1">
+      <w:start w:val="1"/>
+      <w:numFmt w:val="bullet"/>
+      <w:lvlText w:val="o"/>
+      <w:lvlJc w:val="left"/>
+      <w:pPr>
+        <w:ind w:left="3600" w:hanging="360"/>
+      </w:pPr>
+      <w:rPr>
+        <w:rFonts w:ascii="Courier New" w:hAnsi="Courier New" w:hint="default"/>
+      </w:rPr>
+    </w:lvl>
+    <w:lvl w:ilvl="5" w:tplc="040A0005" w:tentative="1">
+      <w:start w:val="1"/>
+      <w:numFmt w:val="bullet"/>
+      <w:lvlText w:val=""/>
+      <w:lvlJc w:val="left"/>
+      <w:pPr>
+        <w:ind w:left="4320" w:hanging="360"/>
+      </w:pPr>
+      <w:rPr>
+        <w:rFonts w:ascii="Wingdings" w:hAnsi="Wingdings" w:hint="default"/>
+      </w:rPr>
+    </w:lvl>
+    <w:lvl w:ilvl="6" w:tplc="040A0001" w:tentative="1">
+      <w:start w:val="1"/>
+      <w:numFmt w:val="bullet"/>
+      <w:lvlText w:val=""/>
+      <w:lvlJc w:val="left"/>
+      <w:pPr>
+        <w:ind w:left="5040" w:hanging="360"/>
+      </w:pPr>
+      <w:rPr>
+        <w:rFonts w:ascii="Symbol" w:hAnsi="Symbol" w:hint="default"/>
+      </w:rPr>
+    </w:lvl>
+    <w:lvl w:ilvl="7" w:tplc="040A0003" w:tentative="1">
+      <w:start w:val="1"/>
+      <w:numFmt w:val="bullet"/>
+      <w:lvlText w:val="o"/>
+      <w:lvlJc w:val="left"/>
+      <w:pPr>
+        <w:ind w:left="5760" w:hanging="360"/>
+      </w:pPr>
+      <w:rPr>
+        <w:rFonts w:ascii="Courier New" w:hAnsi="Courier New" w:hint="default"/>
+      </w:rPr>
+    </w:lvl>
+    <w:lvl w:ilvl="8" w:tplc="040A0005" w:tentative="1">
+      <w:start w:val="1"/>
+      <w:numFmt w:val="bullet"/>
+      <w:lvlText w:val=""/>
+      <w:lvlJc w:val="left"/>
+      <w:pPr>
+        <w:ind w:left="6480" w:hanging="360"/>
+      </w:pPr>
+      <w:rPr>
+        <w:rFonts w:ascii="Wingdings" w:hAnsi="Wingdings" w:hint="default"/>
+      </w:rPr>
+    </w:lvl>
+  </w:abstractNum>
+  <w:abstractNum w:abstractNumId="4" w15:restartNumberingAfterBreak="0">
+    <w:nsid w:val="4DFA40FB"/>
+    <w:multiLevelType w:val="multilevel"/>
+    <w:tmpl w:val="182E1E2C"/>
+    <w:lvl w:ilvl="0">
+      <w:start w:val="1"/>
+      <w:numFmt w:val="bullet"/>
+      <w:lvlText w:val=""/>
+      <w:lvlJc w:val="left"/>
+      <w:pPr>
+        <w:tabs>
+          <w:tab w:val="num" w:pos="720"/>
+        </w:tabs>
+        <w:ind w:left="720" w:hanging="360"/>
+      </w:pPr>
+      <w:rPr>
+        <w:rFonts w:ascii="Symbol" w:hAnsi="Symbol" w:hint="default"/>
+        <w:sz w:val="20"/>
+      </w:rPr>
+    </w:lvl>
+    <w:lvl w:ilvl="1" w:tentative="1">
+      <w:start w:val="1"/>
+      <w:numFmt w:val="bullet"/>
+      <w:lvlText w:val=""/>
+      <w:lvlJc w:val="left"/>
+      <w:pPr>
+        <w:tabs>
+          <w:tab w:val="num" w:pos="1440"/>
+        </w:tabs>
+        <w:ind w:left="1440" w:hanging="360"/>
+      </w:pPr>
+      <w:rPr>
+        <w:rFonts w:ascii="Symbol" w:hAnsi="Symbol" w:hint="default"/>
+        <w:sz w:val="20"/>
+      </w:rPr>
+    </w:lvl>
+    <w:lvl w:ilvl="2" w:tentative="1">
+      <w:start w:val="1"/>
+      <w:numFmt w:val="bullet"/>
+      <w:lvlText w:val=""/>
+      <w:lvlJc w:val="left"/>
+      <w:pPr>
+        <w:tabs>
+          <w:tab w:val="num" w:pos="2160"/>
+        </w:tabs>
+        <w:ind w:left="2160" w:hanging="360"/>
+      </w:pPr>
+      <w:rPr>
+        <w:rFonts w:ascii="Symbol" w:hAnsi="Symbol" w:hint="default"/>
+        <w:sz w:val="20"/>
+      </w:rPr>
+    </w:lvl>
+    <w:lvl w:ilvl="3" w:tentative="1">
+      <w:start w:val="1"/>
+      <w:numFmt w:val="bullet"/>
+      <w:lvlText w:val=""/>
+      <w:lvlJc w:val="left"/>
+      <w:pPr>
+        <w:tabs>
+          <w:tab w:val="num" w:pos="2880"/>
+        </w:tabs>
+        <w:ind w:left="2880" w:hanging="360"/>
+      </w:pPr>
+      <w:rPr>
+        <w:rFonts w:ascii="Symbol" w:hAnsi="Symbol" w:hint="default"/>
+        <w:sz w:val="20"/>
+      </w:rPr>
+    </w:lvl>
+    <w:lvl w:ilvl="4" w:tentative="1">
+      <w:start w:val="1"/>
+      <w:numFmt w:val="bullet"/>
+      <w:lvlText w:val=""/>
+      <w:lvlJc w:val="left"/>
+      <w:pPr>
+        <w:tabs>
+          <w:tab w:val="num" w:pos="3600"/>
+        </w:tabs>
+        <w:ind w:left="3600" w:hanging="360"/>
+      </w:pPr>
+      <w:rPr>
+        <w:rFonts w:ascii="Symbol" w:hAnsi="Symbol" w:hint="default"/>
+        <w:sz w:val="20"/>
+      </w:rPr>
+    </w:lvl>
+    <w:lvl w:ilvl="5" w:tentative="1">
+      <w:start w:val="1"/>
+      <w:numFmt w:val="bullet"/>
+      <w:lvlText w:val=""/>
+      <w:lvlJc w:val="left"/>
+      <w:pPr>
+        <w:tabs>
+          <w:tab w:val="num" w:pos="4320"/>
+        </w:tabs>
+        <w:ind w:left="4320" w:hanging="360"/>
+      </w:pPr>
+      <w:rPr>
+        <w:rFonts w:ascii="Symbol" w:hAnsi="Symbol" w:hint="default"/>
+        <w:sz w:val="20"/>
+      </w:rPr>
+    </w:lvl>
+    <w:lvl w:ilvl="6" w:tentative="1">
+      <w:start w:val="1"/>
+      <w:numFmt w:val="bullet"/>
+      <w:lvlText w:val=""/>
+      <w:lvlJc w:val="left"/>
+      <w:pPr>
+        <w:tabs>
+          <w:tab w:val="num" w:pos="5040"/>
+        </w:tabs>
+        <w:ind w:left="5040" w:hanging="360"/>
+      </w:pPr>
+      <w:rPr>
+        <w:rFonts w:ascii="Symbol" w:hAnsi="Symbol" w:hint="default"/>
+        <w:sz w:val="20"/>
+      </w:rPr>
+    </w:lvl>
+    <w:lvl w:ilvl="7" w:tentative="1">
+      <w:start w:val="1"/>
+      <w:numFmt w:val="bullet"/>
+      <w:lvlText w:val=""/>
+      <w:lvlJc w:val="left"/>
+      <w:pPr>
+        <w:tabs>
+          <w:tab w:val="num" w:pos="5760"/>
+        </w:tabs>
+        <w:ind w:left="5760" w:hanging="360"/>
+      </w:pPr>
+      <w:rPr>
+        <w:rFonts w:ascii="Symbol" w:hAnsi="Symbol" w:hint="default"/>
+        <w:sz w:val="20"/>
+      </w:rPr>
+    </w:lvl>
+    <w:lvl w:ilvl="8" w:tentative="1">
+      <w:start w:val="1"/>
+      <w:numFmt w:val="bullet"/>
+      <w:lvlText w:val=""/>
+      <w:lvlJc w:val="left"/>
+      <w:pPr>
+        <w:tabs>
+          <w:tab w:val="num" w:pos="6480"/>
+        </w:tabs>
+        <w:ind w:left="6480" w:hanging="360"/>
+      </w:pPr>
+      <w:rPr>
+        <w:rFonts w:ascii="Symbol" w:hAnsi="Symbol" w:hint="default"/>
+        <w:sz w:val="20"/>
+      </w:rPr>
+    </w:lvl>
+  </w:abstractNum>
+  <w:abstractNum w:abstractNumId="5" w15:restartNumberingAfterBreak="0">
     <w:nsid w:val="5C283109"/>
     <w:multiLevelType w:val="hybridMultilevel"/>
     <w:tmpl w:val="EEB2DEAC"/>
@@ -710,7 +1371,7 @@
       </w:pPr>
     </w:lvl>
   </w:abstractNum>
-  <w:abstractNum w:abstractNumId="2" w15:restartNumberingAfterBreak="0">
+  <w:abstractNum w:abstractNumId="6" w15:restartNumberingAfterBreak="0">
     <w:nsid w:val="6BCE1EB0"/>
     <w:multiLevelType w:val="multilevel"/>
     <w:tmpl w:val="4D82E760"/>
@@ -834,7 +1495,156 @@
       </w:rPr>
     </w:lvl>
   </w:abstractNum>
-  <w:abstractNum w:abstractNumId="3" w15:restartNumberingAfterBreak="0">
+  <w:abstractNum w:abstractNumId="7" w15:restartNumberingAfterBreak="0">
+    <w:nsid w:val="77FF3A99"/>
+    <w:multiLevelType w:val="multilevel"/>
+    <w:tmpl w:val="90ACBA96"/>
+    <w:lvl w:ilvl="0">
+      <w:start w:val="1"/>
+      <w:numFmt w:val="bullet"/>
+      <w:lvlText w:val=""/>
+      <w:lvlJc w:val="left"/>
+      <w:pPr>
+        <w:tabs>
+          <w:tab w:val="num" w:pos="720"/>
+        </w:tabs>
+        <w:ind w:left="720" w:hanging="360"/>
+      </w:pPr>
+      <w:rPr>
+        <w:rFonts w:ascii="Symbol" w:hAnsi="Symbol" w:hint="default"/>
+        <w:sz w:val="20"/>
+      </w:rPr>
+    </w:lvl>
+    <w:lvl w:ilvl="1" w:tentative="1">
+      <w:start w:val="1"/>
+      <w:numFmt w:val="bullet"/>
+      <w:lvlText w:val="o"/>
+      <w:lvlJc w:val="left"/>
+      <w:pPr>
+        <w:tabs>
+          <w:tab w:val="num" w:pos="1440"/>
+        </w:tabs>
+        <w:ind w:left="1440" w:hanging="360"/>
+      </w:pPr>
+      <w:rPr>
+        <w:rFonts w:ascii="Courier New" w:hAnsi="Courier New" w:hint="default"/>
+        <w:sz w:val="20"/>
+      </w:rPr>
+    </w:lvl>
+    <w:lvl w:ilvl="2" w:tentative="1">
+      <w:start w:val="1"/>
+      <w:numFmt w:val="bullet"/>
+      <w:lvlText w:val=""/>
+      <w:lvlJc w:val="left"/>
+      <w:pPr>
+        <w:tabs>
+          <w:tab w:val="num" w:pos="2160"/>
+        </w:tabs>
+        <w:ind w:left="2160" w:hanging="360"/>
+      </w:pPr>
+      <w:rPr>
+        <w:rFonts w:ascii="Wingdings" w:hAnsi="Wingdings" w:hint="default"/>
+        <w:sz w:val="20"/>
+      </w:rPr>
+    </w:lvl>
+    <w:lvl w:ilvl="3" w:tentative="1">
+      <w:start w:val="1"/>
+      <w:numFmt w:val="bullet"/>
+      <w:lvlText w:val=""/>
+      <w:lvlJc w:val="left"/>
+      <w:pPr>
+        <w:tabs>
+          <w:tab w:val="num" w:pos="2880"/>
+        </w:tabs>
+        <w:ind w:left="2880" w:hanging="360"/>
+      </w:pPr>
+      <w:rPr>
+        <w:rFonts w:ascii="Wingdings" w:hAnsi="Wingdings" w:hint="default"/>
+        <w:sz w:val="20"/>
+      </w:rPr>
+    </w:lvl>
+    <w:lvl w:ilvl="4" w:tentative="1">
+      <w:start w:val="1"/>
+      <w:numFmt w:val="bullet"/>
+      <w:lvlText w:val=""/>
+      <w:lvlJc w:val="left"/>
+      <w:pPr>
+        <w:tabs>
+          <w:tab w:val="num" w:pos="3600"/>
+        </w:tabs>
+        <w:ind w:left="3600" w:hanging="360"/>
+      </w:pPr>
+      <w:rPr>
+        <w:rFonts w:ascii="Wingdings" w:hAnsi="Wingdings" w:hint="default"/>
+        <w:sz w:val="20"/>
+      </w:rPr>
+    </w:lvl>
+    <w:lvl w:ilvl="5" w:tentative="1">
+      <w:start w:val="1"/>
+      <w:numFmt w:val="bullet"/>
+      <w:lvlText w:val=""/>
+      <w:lvlJc w:val="left"/>
+      <w:pPr>
+        <w:tabs>
+          <w:tab w:val="num" w:pos="4320"/>
+        </w:tabs>
+        <w:ind w:left="4320" w:hanging="360"/>
+      </w:pPr>
+      <w:rPr>
+        <w:rFonts w:ascii="Wingdings" w:hAnsi="Wingdings" w:hint="default"/>
+        <w:sz w:val="20"/>
+      </w:rPr>
+    </w:lvl>
+    <w:lvl w:ilvl="6" w:tentative="1">
+      <w:start w:val="1"/>
+      <w:numFmt w:val="bullet"/>
+      <w:lvlText w:val=""/>
+      <w:lvlJc w:val="left"/>
+      <w:pPr>
+        <w:tabs>
+          <w:tab w:val="num" w:pos="5040"/>
+        </w:tabs>
+        <w:ind w:left="5040" w:hanging="360"/>
+      </w:pPr>
+      <w:rPr>
+        <w:rFonts w:ascii="Wingdings" w:hAnsi="Wingdings" w:hint="default"/>
+        <w:sz w:val="20"/>
+      </w:rPr>
+    </w:lvl>
+    <w:lvl w:ilvl="7" w:tentative="1">
+      <w:start w:val="1"/>
+      <w:numFmt w:val="bullet"/>
+      <w:lvlText w:val=""/>
+      <w:lvlJc w:val="left"/>
+      <w:pPr>
+        <w:tabs>
+          <w:tab w:val="num" w:pos="5760"/>
+        </w:tabs>
+        <w:ind w:left="5760" w:hanging="360"/>
+      </w:pPr>
+      <w:rPr>
+        <w:rFonts w:ascii="Wingdings" w:hAnsi="Wingdings" w:hint="default"/>
+        <w:sz w:val="20"/>
+      </w:rPr>
+    </w:lvl>
+    <w:lvl w:ilvl="8" w:tentative="1">
+      <w:start w:val="1"/>
+      <w:numFmt w:val="bullet"/>
+      <w:lvlText w:val=""/>
+      <w:lvlJc w:val="left"/>
+      <w:pPr>
+        <w:tabs>
+          <w:tab w:val="num" w:pos="6480"/>
+        </w:tabs>
+        <w:ind w:left="6480" w:hanging="360"/>
+      </w:pPr>
+      <w:rPr>
+        <w:rFonts w:ascii="Wingdings" w:hAnsi="Wingdings" w:hint="default"/>
+        <w:sz w:val="20"/>
+      </w:rPr>
+    </w:lvl>
+  </w:abstractNum>
+  <w:abstractNum w:abstractNumId="8" w15:restartNumberingAfterBreak="0">
     <w:nsid w:val="7FC44FA3"/>
     <w:multiLevelType w:val="multilevel"/>
     <w:tmpl w:val="DEEE0362"/>
@@ -984,19 +1794,34 @@
     </w:lvl>
   </w:abstractNum>
   <w:num w:numId="1">
+    <w:abstractNumId w:val="6"/>
+  </w:num>
+  <w:num w:numId="2">
+    <w:abstractNumId w:val="5"/>
+  </w:num>
+  <w:num w:numId="3">
+    <w:abstractNumId w:val="1"/>
+  </w:num>
+  <w:num w:numId="4">
+    <w:abstractNumId w:val="5"/>
+  </w:num>
+  <w:num w:numId="5">
+    <w:abstractNumId w:val="8"/>
+  </w:num>
+  <w:num w:numId="6">
+    <w:abstractNumId w:val="3"/>
+  </w:num>
+  <w:num w:numId="7">
+    <w:abstractNumId w:val="7"/>
+  </w:num>
+  <w:num w:numId="8">
     <w:abstractNumId w:val="2"/>
   </w:num>
-  <w:num w:numId="2">
-    <w:abstractNumId w:val="1"/>
+  <w:num w:numId="9">
+    <w:abstractNumId w:val="4"/>
   </w:num>
-  <w:num w:numId="3">
+  <w:num w:numId="10">
     <w:abstractNumId w:val="0"/>
-  </w:num>
-  <w:num w:numId="4">
-    <w:abstractNumId w:val="1"/>
-  </w:num>
-  <w:num w:numId="5">
-    <w:abstractNumId w:val="3"/>
   </w:num>
 </w:numbering>
 </file>
@@ -1396,7 +2221,7 @@
   <w:style w:type="paragraph" w:default="1" w:styleId="Normal">
     <w:name w:val="Normal"/>
     <w:qFormat/>
-    <w:rsid w:val="00C30448"/>
+    <w:rsid w:val="00F60DC4"/>
     <w:pPr>
       <w:spacing w:after="284" w:line="288" w:lineRule="auto"/>
     </w:pPr>
@@ -1411,11 +2236,10 @@
     <w:autoRedefine/>
     <w:uiPriority w:val="9"/>
     <w:qFormat/>
-    <w:rsid w:val="009B7977"/>
+    <w:rsid w:val="00C12AB5"/>
     <w:pPr>
       <w:keepNext/>
       <w:spacing w:before="240" w:after="60" w:line="360" w:lineRule="auto"/>
-      <w:jc w:val="center"/>
       <w:outlineLvl w:val="0"/>
     </w:pPr>
     <w:rPr>
@@ -1427,6 +2251,52 @@
       <w:sz w:val="28"/>
       <w:szCs w:val="32"/>
       <w:lang w:bidi="hi-IN"/>
+    </w:rPr>
+  </w:style>
+  <w:style w:type="paragraph" w:styleId="Ttulo2">
+    <w:name w:val="heading 2"/>
+    <w:basedOn w:val="Normal"/>
+    <w:next w:val="Normal"/>
+    <w:link w:val="Ttulo2Car"/>
+    <w:uiPriority w:val="9"/>
+    <w:semiHidden/>
+    <w:unhideWhenUsed/>
+    <w:qFormat/>
+    <w:rsid w:val="00C12AB5"/>
+    <w:pPr>
+      <w:keepNext/>
+      <w:keepLines/>
+      <w:spacing w:before="40" w:after="0"/>
+      <w:outlineLvl w:val="1"/>
+    </w:pPr>
+    <w:rPr>
+      <w:rFonts w:asciiTheme="majorHAnsi" w:eastAsiaTheme="majorEastAsia" w:hAnsiTheme="majorHAnsi" w:cstheme="majorBidi"/>
+      <w:color w:val="2F5496" w:themeColor="accent1" w:themeShade="BF"/>
+      <w:sz w:val="26"/>
+      <w:szCs w:val="26"/>
+    </w:rPr>
+  </w:style>
+  <w:style w:type="paragraph" w:styleId="Ttulo4">
+    <w:name w:val="heading 4"/>
+    <w:basedOn w:val="Normal"/>
+    <w:next w:val="Normal"/>
+    <w:link w:val="Ttulo4Car"/>
+    <w:uiPriority w:val="9"/>
+    <w:semiHidden/>
+    <w:unhideWhenUsed/>
+    <w:qFormat/>
+    <w:rsid w:val="00C12AB5"/>
+    <w:pPr>
+      <w:keepNext/>
+      <w:keepLines/>
+      <w:spacing w:before="40" w:after="0"/>
+      <w:outlineLvl w:val="3"/>
+    </w:pPr>
+    <w:rPr>
+      <w:rFonts w:asciiTheme="majorHAnsi" w:eastAsiaTheme="majorEastAsia" w:hAnsiTheme="majorHAnsi" w:cstheme="majorBidi"/>
+      <w:i/>
+      <w:iCs/>
+      <w:color w:val="2F5496" w:themeColor="accent1" w:themeShade="BF"/>
     </w:rPr>
   </w:style>
   <w:style w:type="character" w:default="1" w:styleId="Fuentedeprrafopredeter">
@@ -1463,7 +2333,7 @@
     <w:autoRedefine/>
     <w:uiPriority w:val="10"/>
     <w:qFormat/>
-    <w:rsid w:val="009B7977"/>
+    <w:rsid w:val="00C12AB5"/>
     <w:pPr>
       <w:widowControl w:val="0"/>
       <w:suppressAutoHyphens/>
@@ -1471,7 +2341,6 @@
       <w:autoSpaceDN w:val="0"/>
       <w:adjustRightInd w:val="0"/>
       <w:spacing w:before="360" w:after="180"/>
-      <w:jc w:val="center"/>
       <w:outlineLvl w:val="0"/>
     </w:pPr>
     <w:rPr>
@@ -1482,7 +2351,7 @@
       <w:kern w:val="28"/>
       <w:sz w:val="40"/>
       <w:szCs w:val="29"/>
-      <w:lang w:bidi="hi-IN"/>
+      <w:lang w:val="es-AR" w:bidi="hi-IN"/>
     </w:rPr>
   </w:style>
   <w:style w:type="character" w:customStyle="1" w:styleId="TtuloCar">
@@ -1490,7 +2359,7 @@
     <w:basedOn w:val="Fuentedeprrafopredeter"/>
     <w:link w:val="Ttulo"/>
     <w:uiPriority w:val="10"/>
-    <w:rsid w:val="009B7977"/>
+    <w:rsid w:val="00C12AB5"/>
     <w:rPr>
       <w:rFonts w:ascii="Arial" w:eastAsiaTheme="majorEastAsia" w:hAnsi="Arial" w:cs="Mangal"/>
       <w:b/>
@@ -1507,7 +2376,7 @@
     <w:basedOn w:val="Fuentedeprrafopredeter"/>
     <w:link w:val="Ttulo1"/>
     <w:uiPriority w:val="9"/>
-    <w:rsid w:val="009B7977"/>
+    <w:rsid w:val="00C12AB5"/>
     <w:rPr>
       <w:rFonts w:ascii="Arial" w:eastAsiaTheme="majorEastAsia" w:hAnsi="Arial" w:cs="Mangal"/>
       <w:b/>
@@ -1856,6 +2725,47 @@
     <w:rPr>
       <w:color w:val="605E5C"/>
       <w:shd w:val="clear" w:color="auto" w:fill="E1DFDD"/>
+    </w:rPr>
+  </w:style>
+  <w:style w:type="paragraph" w:styleId="Prrafodelista">
+    <w:name w:val="List Paragraph"/>
+    <w:basedOn w:val="Normal"/>
+    <w:uiPriority w:val="34"/>
+    <w:qFormat/>
+    <w:rsid w:val="00F60DC4"/>
+    <w:pPr>
+      <w:ind w:left="720"/>
+      <w:contextualSpacing/>
+    </w:pPr>
+  </w:style>
+  <w:style w:type="character" w:customStyle="1" w:styleId="Ttulo2Car">
+    <w:name w:val="Título 2 Car"/>
+    <w:basedOn w:val="Fuentedeprrafopredeter"/>
+    <w:link w:val="Ttulo2"/>
+    <w:uiPriority w:val="9"/>
+    <w:semiHidden/>
+    <w:rsid w:val="00C12AB5"/>
+    <w:rPr>
+      <w:rFonts w:asciiTheme="majorHAnsi" w:eastAsiaTheme="majorEastAsia" w:hAnsiTheme="majorHAnsi" w:cstheme="majorBidi"/>
+      <w:color w:val="2F5496" w:themeColor="accent1" w:themeShade="BF"/>
+      <w:sz w:val="26"/>
+      <w:szCs w:val="26"/>
+      <w:lang w:val="es-ES"/>
+    </w:rPr>
+  </w:style>
+  <w:style w:type="character" w:customStyle="1" w:styleId="Ttulo4Car">
+    <w:name w:val="Título 4 Car"/>
+    <w:basedOn w:val="Fuentedeprrafopredeter"/>
+    <w:link w:val="Ttulo4"/>
+    <w:uiPriority w:val="9"/>
+    <w:semiHidden/>
+    <w:rsid w:val="00C12AB5"/>
+    <w:rPr>
+      <w:rFonts w:asciiTheme="majorHAnsi" w:eastAsiaTheme="majorEastAsia" w:hAnsiTheme="majorHAnsi" w:cstheme="majorBidi"/>
+      <w:i/>
+      <w:iCs/>
+      <w:color w:val="2F5496" w:themeColor="accent1" w:themeShade="BF"/>
+      <w:lang w:val="es-ES"/>
     </w:rPr>
   </w:style>
 </w:styles>

</xml_diff>